<commit_message>
updated reference style file
</commit_message>
<xml_diff>
--- a/student_folders/student_template/activity3_report/word-styles-reference-01.docx
+++ b/student_folders/student_template/activity3_report/word-styles-reference-01.docx
@@ -1,6 +1,6 @@
 
 <file path=word/document.xml><?xml version="1.0" encoding="utf-8"?>
-<w:document xmlns:wpc="http://schemas.microsoft.com/office/word/2010/wordprocessingCanvas" xmlns:mc="http://schemas.openxmlformats.org/markup-compatibility/2006" xmlns:o="urn:schemas-microsoft-com:office:office" xmlns:r="http://schemas.openxmlformats.org/officeDocument/2006/relationships" xmlns:m="http://schemas.openxmlformats.org/officeDocument/2006/math" xmlns:v="urn:schemas-microsoft-com:vml" xmlns:wp14="http://schemas.microsoft.com/office/word/2010/wordprocessingDrawing" xmlns:wp="http://schemas.openxmlformats.org/drawingml/2006/wordprocessingDrawing" xmlns:w10="urn:schemas-microsoft-com:office:word" xmlns:w="http://schemas.openxmlformats.org/wordprocessingml/2006/main" xmlns:w14="http://schemas.microsoft.com/office/word/2010/wordml" xmlns:wpg="http://schemas.microsoft.com/office/word/2010/wordprocessingGroup" xmlns:wpi="http://schemas.microsoft.com/office/word/2010/wordprocessingInk" xmlns:wne="http://schemas.microsoft.com/office/word/2006/wordml" xmlns:wps="http://schemas.microsoft.com/office/word/2010/wordprocessingShape" mc:Ignorable="w14 wp14">
+<w:document xmlns:wpc="http://schemas.microsoft.com/office/word/2010/wordprocessingCanvas" xmlns:mo="http://schemas.microsoft.com/office/mac/office/2008/main" xmlns:mc="http://schemas.openxmlformats.org/markup-compatibility/2006" xmlns:mv="urn:schemas-microsoft-com:mac:vml" xmlns:o="urn:schemas-microsoft-com:office:office" xmlns:r="http://schemas.openxmlformats.org/officeDocument/2006/relationships" xmlns:m="http://schemas.openxmlformats.org/officeDocument/2006/math" xmlns:v="urn:schemas-microsoft-com:vml" xmlns:wp14="http://schemas.microsoft.com/office/word/2010/wordprocessingDrawing" xmlns:wp="http://schemas.openxmlformats.org/drawingml/2006/wordprocessingDrawing" xmlns:w10="urn:schemas-microsoft-com:office:word" xmlns:w="http://schemas.openxmlformats.org/wordprocessingml/2006/main" xmlns:w14="http://schemas.microsoft.com/office/word/2010/wordml" xmlns:w15="http://schemas.microsoft.com/office/word/2012/wordml" xmlns:wpg="http://schemas.microsoft.com/office/word/2010/wordprocessingGroup" xmlns:wpi="http://schemas.microsoft.com/office/word/2010/wordprocessingInk" xmlns:wne="http://schemas.microsoft.com/office/word/2006/wordml" xmlns:wps="http://schemas.microsoft.com/office/word/2010/wordprocessingShape" mc:Ignorable="w14 w15 wp14">
   <w:body>
     <w:p>
       <w:pPr>
@@ -69,7 +69,7 @@
       <w:r>
         <w:t xml:space="preserve">This is an R Markdown document. Markdown is a simple formatting syntax for authoring HTML, PDF, and MS Word documents. For more details on using R Markdown see </w:t>
       </w:r>
-      <w:hyperlink r:id="rId8">
+      <w:hyperlink r:id="rId7">
         <w:r>
           <w:rPr>
             <w:rStyle w:val="Hyperlink"/>
@@ -86,15 +86,7 @@
         <w:pStyle w:val="BodyText"/>
       </w:pPr>
       <w:r>
-        <w:t xml:space="preserve">When you click the Knit button a document will be generated that includes both content as well as the output of any embedded R code chunks within the document. You can </w:t>
-      </w:r>
-      <w:proofErr w:type="gramStart"/>
-      <w:r>
-        <w:t>Knit</w:t>
-      </w:r>
-      <w:proofErr w:type="gramEnd"/>
-      <w:r>
-        <w:t xml:space="preserve"> to PDF or to Microsoft word, just chose the appropriate dropdown from the Knit button.</w:t>
+        <w:t>When you click the Knit button a document will be generated that includes both content as well as the output of any embedded R code chunks within the document. You can Knit to PDF or to Microsoft word, just chose the appropriate dropdown from the Knit button.</w:t>
       </w:r>
     </w:p>
     <w:p>
@@ -683,6 +675,7 @@
         <w:pStyle w:val="Heading2"/>
       </w:pPr>
       <w:bookmarkStart w:id="6" w:name="results-sub-section"/>
+      <w:bookmarkStart w:id="7" w:name="_GoBack"/>
       <w:bookmarkEnd w:id="6"/>
       <w:r>
         <w:t>Results sub-section</w:t>
@@ -692,7 +685,8 @@
       <w:pPr>
         <w:pStyle w:val="Heading1"/>
       </w:pPr>
-      <w:bookmarkStart w:id="7" w:name="discussion"/>
+      <w:bookmarkStart w:id="8" w:name="discussion"/>
+      <w:bookmarkEnd w:id="8"/>
       <w:bookmarkEnd w:id="7"/>
       <w:r>
         <w:t>Discussion</w:t>
@@ -728,8 +722,8 @@
       <w:pPr>
         <w:pStyle w:val="Heading1"/>
       </w:pPr>
-      <w:bookmarkStart w:id="8" w:name="figures"/>
-      <w:bookmarkEnd w:id="8"/>
+      <w:bookmarkStart w:id="9" w:name="figures"/>
+      <w:bookmarkEnd w:id="9"/>
       <w:r>
         <w:t>Figures</w:t>
       </w:r>
@@ -757,7 +751,7 @@
           <w:noProof/>
         </w:rPr>
         <w:drawing>
-          <wp:inline distT="0" distB="0" distL="0" distR="0" wp14:anchorId="53A2E4A6" wp14:editId="2B2AA141">
+          <wp:inline distT="0" distB="0" distL="0" distR="0" wp14:anchorId="323C7B0A" wp14:editId="5548F823">
             <wp:extent cx="5334000" cy="4000500"/>
             <wp:effectExtent l="0" t="0" r="0" b="0"/>
             <wp:docPr id="1" name="Picture" descr="1. Example figure caption, which can include in-line equations like y = \alpha + \beta x and references like Fieberg and Guidice (2008). "/>
@@ -772,7 +766,7 @@
                     </pic:cNvPicPr>
                   </pic:nvPicPr>
                   <pic:blipFill>
-                    <a:blip r:embed="rId9"/>
+                    <a:blip r:embed="rId8"/>
                     <a:stretch>
                       <a:fillRect/>
                     </a:stretch>
@@ -810,14 +804,7 @@
         <w:rPr>
           <w:rFonts w:ascii="Times New Roman" w:hAnsi="Times New Roman" w:cs="Times New Roman"/>
         </w:rPr>
-        <w:t xml:space="preserve">1. Example figure caption, which can include in-line equations </w:t>
-      </w:r>
-      <w:bookmarkStart w:id="9" w:name="_GoBack"/>
-      <w:r>
-        <w:rPr>
-          <w:rFonts w:ascii="Times New Roman" w:hAnsi="Times New Roman" w:cs="Times New Roman"/>
-        </w:rPr>
-        <w:t xml:space="preserve">like </w:t>
+        <w:t xml:space="preserve">1. Example figure caption, which can include in-line equations like </w:t>
       </w:r>
       <m:oMath>
         <m:r>
@@ -833,7 +820,6 @@
         </w:rPr>
         <w:t xml:space="preserve"> and references like Fieberg and Guidice (2008). </w:t>
       </w:r>
-      <w:bookmarkEnd w:id="9"/>
     </w:p>
     <w:p>
       <w:pPr>
@@ -850,7 +836,6 @@
       <w:pPr>
         <w:pStyle w:val="Bibliography"/>
       </w:pPr>
-      <w:proofErr w:type="gramStart"/>
       <w:r>
         <w:t xml:space="preserve">Buckland, S. T., E. A. </w:t>
       </w:r>
@@ -868,34 +853,20 @@
       </w:r>
       <w:proofErr w:type="spellEnd"/>
       <w:r>
-        <w:t>.</w:t>
-      </w:r>
-      <w:proofErr w:type="gramEnd"/>
-      <w:r>
-        <w:t xml:space="preserve"> 2015. Distance Sampling: Methods and Applications. </w:t>
-      </w:r>
-      <w:proofErr w:type="gramStart"/>
-      <w:r>
-        <w:t>Springer, Switzerland.</w:t>
-      </w:r>
-      <w:proofErr w:type="gramEnd"/>
+        <w:t>. 2015. Distance Sampling: Methods and Applications. Springer, Switzerland.</w:t>
+      </w:r>
     </w:p>
     <w:p>
       <w:pPr>
         <w:pStyle w:val="Bibliography"/>
       </w:pPr>
       <w:proofErr w:type="spellStart"/>
-      <w:proofErr w:type="gramStart"/>
       <w:r>
         <w:t>Fieberg</w:t>
       </w:r>
       <w:proofErr w:type="spellEnd"/>
       <w:r>
-        <w:t>, J. R., and J. H. Guidice.</w:t>
-      </w:r>
-      <w:proofErr w:type="gramEnd"/>
-      <w:r>
-        <w:t xml:space="preserve"> 2008. Variance of stratified survey estimators with probability of detection estimates. The Journal of Wildlife Management 72:837–844.</w:t>
+        <w:t>, J. R., and J. H. Guidice. 2008. Variance of stratified survey estimators with probability of detection estimates. The Journal of Wildlife Management 72:837–844.</w:t>
       </w:r>
     </w:p>
     <w:p>
@@ -924,7 +895,7 @@
 </file>
 
 <file path=word/endnotes.xml><?xml version="1.0" encoding="utf-8"?>
-<w:endnotes xmlns:wpc="http://schemas.microsoft.com/office/word/2010/wordprocessingCanvas" xmlns:mc="http://schemas.openxmlformats.org/markup-compatibility/2006" xmlns:o="urn:schemas-microsoft-com:office:office" xmlns:r="http://schemas.openxmlformats.org/officeDocument/2006/relationships" xmlns:m="http://schemas.openxmlformats.org/officeDocument/2006/math" xmlns:v="urn:schemas-microsoft-com:vml" xmlns:wp14="http://schemas.microsoft.com/office/word/2010/wordprocessingDrawing" xmlns:wp="http://schemas.openxmlformats.org/drawingml/2006/wordprocessingDrawing" xmlns:w10="urn:schemas-microsoft-com:office:word" xmlns:w="http://schemas.openxmlformats.org/wordprocessingml/2006/main" xmlns:w14="http://schemas.microsoft.com/office/word/2010/wordml" xmlns:wpg="http://schemas.microsoft.com/office/word/2010/wordprocessingGroup" xmlns:wpi="http://schemas.microsoft.com/office/word/2010/wordprocessingInk" xmlns:wne="http://schemas.microsoft.com/office/word/2006/wordml" xmlns:wps="http://schemas.microsoft.com/office/word/2010/wordprocessingShape" mc:Ignorable="w14 wp14">
+<w:endnotes xmlns:wpc="http://schemas.microsoft.com/office/word/2010/wordprocessingCanvas" xmlns:mo="http://schemas.microsoft.com/office/mac/office/2008/main" xmlns:mc="http://schemas.openxmlformats.org/markup-compatibility/2006" xmlns:mv="urn:schemas-microsoft-com:mac:vml" xmlns:o="urn:schemas-microsoft-com:office:office" xmlns:r="http://schemas.openxmlformats.org/officeDocument/2006/relationships" xmlns:m="http://schemas.openxmlformats.org/officeDocument/2006/math" xmlns:v="urn:schemas-microsoft-com:vml" xmlns:wp14="http://schemas.microsoft.com/office/word/2010/wordprocessingDrawing" xmlns:wp="http://schemas.openxmlformats.org/drawingml/2006/wordprocessingDrawing" xmlns:w10="urn:schemas-microsoft-com:office:word" xmlns:w="http://schemas.openxmlformats.org/wordprocessingml/2006/main" xmlns:w14="http://schemas.microsoft.com/office/word/2010/wordml" xmlns:w15="http://schemas.microsoft.com/office/word/2012/wordml" xmlns:wpg="http://schemas.microsoft.com/office/word/2010/wordprocessingGroup" xmlns:wpi="http://schemas.microsoft.com/office/word/2010/wordprocessingInk" xmlns:wne="http://schemas.microsoft.com/office/word/2006/wordml" xmlns:wps="http://schemas.microsoft.com/office/word/2010/wordprocessingShape" mc:Ignorable="w14 w15 wp14">
   <w:endnote w:type="separator" w:id="-1">
     <w:p>
       <w:pPr>
@@ -949,7 +920,7 @@
 </file>
 
 <file path=word/footnotes.xml><?xml version="1.0" encoding="utf-8"?>
-<w:footnotes xmlns:wpc="http://schemas.microsoft.com/office/word/2010/wordprocessingCanvas" xmlns:mc="http://schemas.openxmlformats.org/markup-compatibility/2006" xmlns:o="urn:schemas-microsoft-com:office:office" xmlns:r="http://schemas.openxmlformats.org/officeDocument/2006/relationships" xmlns:m="http://schemas.openxmlformats.org/officeDocument/2006/math" xmlns:v="urn:schemas-microsoft-com:vml" xmlns:wp14="http://schemas.microsoft.com/office/word/2010/wordprocessingDrawing" xmlns:wp="http://schemas.openxmlformats.org/drawingml/2006/wordprocessingDrawing" xmlns:w10="urn:schemas-microsoft-com:office:word" xmlns:w="http://schemas.openxmlformats.org/wordprocessingml/2006/main" xmlns:w14="http://schemas.microsoft.com/office/word/2010/wordml" xmlns:wpg="http://schemas.microsoft.com/office/word/2010/wordprocessingGroup" xmlns:wpi="http://schemas.microsoft.com/office/word/2010/wordprocessingInk" xmlns:wne="http://schemas.microsoft.com/office/word/2006/wordml" xmlns:wps="http://schemas.microsoft.com/office/word/2010/wordprocessingShape" mc:Ignorable="w14 wp14">
+<w:footnotes xmlns:wpc="http://schemas.microsoft.com/office/word/2010/wordprocessingCanvas" xmlns:mo="http://schemas.microsoft.com/office/mac/office/2008/main" xmlns:mc="http://schemas.openxmlformats.org/markup-compatibility/2006" xmlns:mv="urn:schemas-microsoft-com:mac:vml" xmlns:o="urn:schemas-microsoft-com:office:office" xmlns:r="http://schemas.openxmlformats.org/officeDocument/2006/relationships" xmlns:m="http://schemas.openxmlformats.org/officeDocument/2006/math" xmlns:v="urn:schemas-microsoft-com:vml" xmlns:wp14="http://schemas.microsoft.com/office/word/2010/wordprocessingDrawing" xmlns:wp="http://schemas.openxmlformats.org/drawingml/2006/wordprocessingDrawing" xmlns:w10="urn:schemas-microsoft-com:office:word" xmlns:w="http://schemas.openxmlformats.org/wordprocessingml/2006/main" xmlns:w14="http://schemas.microsoft.com/office/word/2010/wordml" xmlns:w15="http://schemas.microsoft.com/office/word/2012/wordml" xmlns:wpg="http://schemas.microsoft.com/office/word/2010/wordprocessingGroup" xmlns:wpi="http://schemas.microsoft.com/office/word/2010/wordprocessingInk" xmlns:wne="http://schemas.microsoft.com/office/word/2006/wordml" xmlns:wps="http://schemas.microsoft.com/office/word/2010/wordprocessingShape" mc:Ignorable="w14 w15 wp14">
   <w:footnote w:type="separator" w:id="-1">
     <w:p>
       <w:r>
@@ -968,7 +939,7 @@
 </file>
 
 <file path=word/numbering.xml><?xml version="1.0" encoding="utf-8"?>
-<w:numbering xmlns:wpc="http://schemas.microsoft.com/office/word/2010/wordprocessingCanvas" xmlns:mc="http://schemas.openxmlformats.org/markup-compatibility/2006" xmlns:o="urn:schemas-microsoft-com:office:office" xmlns:r="http://schemas.openxmlformats.org/officeDocument/2006/relationships" xmlns:m="http://schemas.openxmlformats.org/officeDocument/2006/math" xmlns:v="urn:schemas-microsoft-com:vml" xmlns:wp14="http://schemas.microsoft.com/office/word/2010/wordprocessingDrawing" xmlns:wp="http://schemas.openxmlformats.org/drawingml/2006/wordprocessingDrawing" xmlns:w10="urn:schemas-microsoft-com:office:word" xmlns:w="http://schemas.openxmlformats.org/wordprocessingml/2006/main" xmlns:w14="http://schemas.microsoft.com/office/word/2010/wordml" xmlns:wpg="http://schemas.microsoft.com/office/word/2010/wordprocessingGroup" xmlns:wpi="http://schemas.microsoft.com/office/word/2010/wordprocessingInk" xmlns:wne="http://schemas.microsoft.com/office/word/2006/wordml" xmlns:wps="http://schemas.microsoft.com/office/word/2010/wordprocessingShape" mc:Ignorable="w14 wp14">
+<w:numbering xmlns:wpc="http://schemas.microsoft.com/office/word/2010/wordprocessingCanvas" xmlns:mo="http://schemas.microsoft.com/office/mac/office/2008/main" xmlns:mc="http://schemas.openxmlformats.org/markup-compatibility/2006" xmlns:mv="urn:schemas-microsoft-com:mac:vml" xmlns:o="urn:schemas-microsoft-com:office:office" xmlns:r="http://schemas.openxmlformats.org/officeDocument/2006/relationships" xmlns:m="http://schemas.openxmlformats.org/officeDocument/2006/math" xmlns:v="urn:schemas-microsoft-com:vml" xmlns:wp14="http://schemas.microsoft.com/office/word/2010/wordprocessingDrawing" xmlns:wp="http://schemas.openxmlformats.org/drawingml/2006/wordprocessingDrawing" xmlns:w10="urn:schemas-microsoft-com:office:word" xmlns:w="http://schemas.openxmlformats.org/wordprocessingml/2006/main" xmlns:w14="http://schemas.microsoft.com/office/word/2010/wordml" xmlns:w15="http://schemas.microsoft.com/office/word/2012/wordml" xmlns:wpg="http://schemas.microsoft.com/office/word/2010/wordprocessingGroup" xmlns:wpi="http://schemas.microsoft.com/office/word/2010/wordprocessingInk" xmlns:wne="http://schemas.microsoft.com/office/word/2006/wordml" xmlns:wps="http://schemas.microsoft.com/office/word/2010/wordprocessingShape" mc:Ignorable="w14 w15 wp14">
   <w:abstractNum w:abstractNumId="0">
     <w:nsid w:val="E17F69BA"/>
     <w:multiLevelType w:val="multilevel"/>
@@ -1163,7 +1134,7 @@
 </file>
 
 <file path=word/styles.xml><?xml version="1.0" encoding="utf-8"?>
-<w:styles xmlns:mc="http://schemas.openxmlformats.org/markup-compatibility/2006" xmlns:r="http://schemas.openxmlformats.org/officeDocument/2006/relationships" xmlns:w="http://schemas.openxmlformats.org/wordprocessingml/2006/main" xmlns:w14="http://schemas.microsoft.com/office/word/2010/wordml" mc:Ignorable="w14">
+<w:styles xmlns:mc="http://schemas.openxmlformats.org/markup-compatibility/2006" xmlns:r="http://schemas.openxmlformats.org/officeDocument/2006/relationships" xmlns:w="http://schemas.openxmlformats.org/wordprocessingml/2006/main" xmlns:w14="http://schemas.microsoft.com/office/word/2010/wordml" xmlns:w15="http://schemas.microsoft.com/office/word/2012/wordml" mc:Ignorable="w14 w15">
   <w:docDefaults>
     <w:rPrDefault>
       <w:rPr>
@@ -1179,7 +1150,347 @@
       </w:pPr>
     </w:pPrDefault>
   </w:docDefaults>
-  <w:latentStyles w:defLockedState="0" w:defUIPriority="0" w:defSemiHidden="0" w:defUnhideWhenUsed="0" w:defQFormat="0" w:count="267"/>
+  <w:latentStyles w:defLockedState="0" w:defUIPriority="0" w:defSemiHidden="0" w:defUnhideWhenUsed="0" w:defQFormat="0" w:count="382">
+    <w:lsdException w:name="heading 5" w:semiHidden="1" w:unhideWhenUsed="1"/>
+    <w:lsdException w:name="heading 6" w:semiHidden="1" w:unhideWhenUsed="1"/>
+    <w:lsdException w:name="heading 7" w:semiHidden="1" w:unhideWhenUsed="1"/>
+    <w:lsdException w:name="heading 8" w:semiHidden="1" w:unhideWhenUsed="1"/>
+    <w:lsdException w:name="heading 9" w:semiHidden="1" w:unhideWhenUsed="1"/>
+    <w:lsdException w:name="index 1" w:semiHidden="1" w:unhideWhenUsed="1"/>
+    <w:lsdException w:name="index 2" w:semiHidden="1" w:unhideWhenUsed="1"/>
+    <w:lsdException w:name="index 3" w:semiHidden="1" w:unhideWhenUsed="1"/>
+    <w:lsdException w:name="index 4" w:semiHidden="1" w:unhideWhenUsed="1"/>
+    <w:lsdException w:name="index 5" w:semiHidden="1" w:unhideWhenUsed="1"/>
+    <w:lsdException w:name="index 6" w:semiHidden="1" w:unhideWhenUsed="1"/>
+    <w:lsdException w:name="index 7" w:semiHidden="1" w:unhideWhenUsed="1"/>
+    <w:lsdException w:name="index 8" w:semiHidden="1" w:unhideWhenUsed="1"/>
+    <w:lsdException w:name="index 9" w:semiHidden="1" w:unhideWhenUsed="1"/>
+    <w:lsdException w:name="toc 1" w:semiHidden="1" w:unhideWhenUsed="1"/>
+    <w:lsdException w:name="toc 2" w:semiHidden="1" w:unhideWhenUsed="1"/>
+    <w:lsdException w:name="toc 3" w:semiHidden="1" w:unhideWhenUsed="1"/>
+    <w:lsdException w:name="toc 4" w:semiHidden="1" w:unhideWhenUsed="1"/>
+    <w:lsdException w:name="toc 5" w:semiHidden="1" w:unhideWhenUsed="1"/>
+    <w:lsdException w:name="toc 6" w:semiHidden="1" w:unhideWhenUsed="1"/>
+    <w:lsdException w:name="toc 7" w:semiHidden="1" w:unhideWhenUsed="1"/>
+    <w:lsdException w:name="toc 8" w:semiHidden="1" w:unhideWhenUsed="1"/>
+    <w:lsdException w:name="toc 9" w:semiHidden="1" w:unhideWhenUsed="1"/>
+    <w:lsdException w:name="Normal Indent" w:semiHidden="1" w:unhideWhenUsed="1"/>
+    <w:lsdException w:name="footnote text" w:semiHidden="1" w:unhideWhenUsed="1"/>
+    <w:lsdException w:name="annotation text" w:semiHidden="1" w:unhideWhenUsed="1"/>
+    <w:lsdException w:name="header" w:semiHidden="1" w:unhideWhenUsed="1"/>
+    <w:lsdException w:name="footer" w:semiHidden="1" w:unhideWhenUsed="1"/>
+    <w:lsdException w:name="index heading" w:semiHidden="1" w:unhideWhenUsed="1"/>
+    <w:lsdException w:name="caption" w:semiHidden="1" w:unhideWhenUsed="1"/>
+    <w:lsdException w:name="table of figures" w:semiHidden="1" w:unhideWhenUsed="1"/>
+    <w:lsdException w:name="envelope address" w:semiHidden="1" w:unhideWhenUsed="1"/>
+    <w:lsdException w:name="envelope return" w:semiHidden="1" w:unhideWhenUsed="1"/>
+    <w:lsdException w:name="footnote reference" w:semiHidden="1" w:unhideWhenUsed="1"/>
+    <w:lsdException w:name="annotation reference" w:semiHidden="1" w:unhideWhenUsed="1"/>
+    <w:lsdException w:name="line number" w:semiHidden="1" w:unhideWhenUsed="1"/>
+    <w:lsdException w:name="page number" w:semiHidden="1" w:unhideWhenUsed="1"/>
+    <w:lsdException w:name="endnote reference" w:semiHidden="1" w:unhideWhenUsed="1"/>
+    <w:lsdException w:name="endnote text" w:semiHidden="1" w:unhideWhenUsed="1"/>
+    <w:lsdException w:name="table of authorities" w:semiHidden="1" w:unhideWhenUsed="1"/>
+    <w:lsdException w:name="macro" w:semiHidden="1" w:unhideWhenUsed="1"/>
+    <w:lsdException w:name="toa heading" w:semiHidden="1" w:unhideWhenUsed="1"/>
+    <w:lsdException w:name="List Bullet" w:semiHidden="1" w:unhideWhenUsed="1"/>
+    <w:lsdException w:name="List Number" w:semiHidden="1" w:unhideWhenUsed="1"/>
+    <w:lsdException w:name="List Number 5" w:semiHidden="1" w:unhideWhenUsed="1"/>
+    <w:lsdException w:name="Closing" w:semiHidden="1" w:unhideWhenUsed="1"/>
+    <w:lsdException w:name="Signature" w:semiHidden="1" w:unhideWhenUsed="1"/>
+    <w:lsdException w:name="Default Paragraph Font" w:semiHidden="1" w:unhideWhenUsed="1"/>
+    <w:lsdException w:name="Body Text" w:semiHidden="1" w:unhideWhenUsed="1"/>
+    <w:lsdException w:name="Body Text Indent" w:semiHidden="1" w:unhideWhenUsed="1"/>
+    <w:lsdException w:name="List Continue" w:semiHidden="1" w:unhideWhenUsed="1"/>
+    <w:lsdException w:name="List Continue 2" w:semiHidden="1" w:unhideWhenUsed="1"/>
+    <w:lsdException w:name="List Continue 3" w:semiHidden="1" w:unhideWhenUsed="1"/>
+    <w:lsdException w:name="List Continue 4" w:semiHidden="1" w:unhideWhenUsed="1"/>
+    <w:lsdException w:name="List Continue 5" w:semiHidden="1" w:unhideWhenUsed="1"/>
+    <w:lsdException w:name="Message Header" w:semiHidden="1" w:unhideWhenUsed="1"/>
+    <w:lsdException w:name="Salutation" w:semiHidden="1" w:unhideWhenUsed="1"/>
+    <w:lsdException w:name="Date" w:semiHidden="1" w:unhideWhenUsed="1"/>
+    <w:lsdException w:name="Body Text First Indent" w:semiHidden="1" w:unhideWhenUsed="1"/>
+    <w:lsdException w:name="Body Text First Indent 2" w:semiHidden="1" w:unhideWhenUsed="1"/>
+    <w:lsdException w:name="Note Heading" w:semiHidden="1" w:unhideWhenUsed="1"/>
+    <w:lsdException w:name="Body Text 2" w:semiHidden="1" w:unhideWhenUsed="1"/>
+    <w:lsdException w:name="Hyperlink" w:semiHidden="1" w:unhideWhenUsed="1"/>
+    <w:lsdException w:name="FollowedHyperlink" w:semiHidden="1" w:unhideWhenUsed="1"/>
+    <w:lsdException w:name="Document Map" w:semiHidden="1" w:unhideWhenUsed="1"/>
+    <w:lsdException w:name="Plain Text" w:semiHidden="1" w:unhideWhenUsed="1"/>
+    <w:lsdException w:name="E-mail Signature" w:semiHidden="1" w:unhideWhenUsed="1"/>
+    <w:lsdException w:name="HTML Top of Form" w:semiHidden="1" w:unhideWhenUsed="1"/>
+    <w:lsdException w:name="HTML Bottom of Form" w:semiHidden="1" w:unhideWhenUsed="1"/>
+    <w:lsdException w:name="Normal (Web)" w:semiHidden="1" w:unhideWhenUsed="1"/>
+    <w:lsdException w:name="HTML Acronym" w:semiHidden="1" w:unhideWhenUsed="1"/>
+    <w:lsdException w:name="HTML Address" w:semiHidden="1" w:unhideWhenUsed="1"/>
+    <w:lsdException w:name="HTML Cite" w:semiHidden="1" w:unhideWhenUsed="1"/>
+    <w:lsdException w:name="HTML Code" w:semiHidden="1" w:unhideWhenUsed="1"/>
+    <w:lsdException w:name="HTML Definition" w:semiHidden="1" w:unhideWhenUsed="1"/>
+    <w:lsdException w:name="HTML Keyboard" w:semiHidden="1" w:unhideWhenUsed="1"/>
+    <w:lsdException w:name="HTML Preformatted" w:semiHidden="1" w:unhideWhenUsed="1"/>
+    <w:lsdException w:name="HTML Sample" w:semiHidden="1" w:unhideWhenUsed="1"/>
+    <w:lsdException w:name="HTML Typewriter" w:semiHidden="1" w:unhideWhenUsed="1"/>
+    <w:lsdException w:name="HTML Variable" w:semiHidden="1" w:unhideWhenUsed="1"/>
+    <w:lsdException w:name="Normal Table" w:semiHidden="1" w:unhideWhenUsed="1"/>
+    <w:lsdException w:name="annotation subject" w:semiHidden="1" w:unhideWhenUsed="1"/>
+    <w:lsdException w:name="No List" w:semiHidden="1" w:unhideWhenUsed="1"/>
+    <w:lsdException w:name="Outline List 1" w:semiHidden="1" w:unhideWhenUsed="1"/>
+    <w:lsdException w:name="Outline List 2" w:semiHidden="1" w:unhideWhenUsed="1"/>
+    <w:lsdException w:name="Outline List 3" w:semiHidden="1" w:unhideWhenUsed="1"/>
+    <w:lsdException w:name="Table Simple 1" w:semiHidden="1" w:unhideWhenUsed="1"/>
+    <w:lsdException w:name="Table Simple 2" w:semiHidden="1" w:unhideWhenUsed="1"/>
+    <w:lsdException w:name="Table Simple 3" w:semiHidden="1" w:unhideWhenUsed="1"/>
+    <w:lsdException w:name="Table Classic 1" w:semiHidden="1" w:unhideWhenUsed="1"/>
+    <w:lsdException w:name="Table Classic 2" w:semiHidden="1" w:unhideWhenUsed="1"/>
+    <w:lsdException w:name="Table Classic 3" w:semiHidden="1" w:unhideWhenUsed="1"/>
+    <w:lsdException w:name="Table Classic 4" w:semiHidden="1" w:unhideWhenUsed="1"/>
+    <w:lsdException w:name="Table Colorful 1" w:semiHidden="1" w:unhideWhenUsed="1"/>
+    <w:lsdException w:name="Table Colorful 2" w:semiHidden="1" w:unhideWhenUsed="1"/>
+    <w:lsdException w:name="Table Colorful 3" w:semiHidden="1" w:unhideWhenUsed="1"/>
+    <w:lsdException w:name="Table Columns 1" w:semiHidden="1" w:unhideWhenUsed="1"/>
+    <w:lsdException w:name="Table Columns 2" w:semiHidden="1" w:unhideWhenUsed="1"/>
+    <w:lsdException w:name="Table Columns 3" w:semiHidden="1" w:unhideWhenUsed="1"/>
+    <w:lsdException w:name="Table Columns 4" w:semiHidden="1" w:unhideWhenUsed="1"/>
+    <w:lsdException w:name="Table Columns 5" w:semiHidden="1" w:unhideWhenUsed="1"/>
+    <w:lsdException w:name="Table Grid 1" w:semiHidden="1" w:unhideWhenUsed="1"/>
+    <w:lsdException w:name="Table Grid 2" w:semiHidden="1" w:unhideWhenUsed="1"/>
+    <w:lsdException w:name="Table Grid 3" w:semiHidden="1" w:unhideWhenUsed="1"/>
+    <w:lsdException w:name="Table Grid 4" w:semiHidden="1" w:unhideWhenUsed="1"/>
+    <w:lsdException w:name="Table Grid 5" w:semiHidden="1" w:unhideWhenUsed="1"/>
+    <w:lsdException w:name="Table Grid 6" w:semiHidden="1" w:unhideWhenUsed="1"/>
+    <w:lsdException w:name="Table Grid 7" w:semiHidden="1" w:unhideWhenUsed="1"/>
+    <w:lsdException w:name="Table Grid 8" w:semiHidden="1" w:unhideWhenUsed="1"/>
+    <w:lsdException w:name="Table List 1" w:semiHidden="1" w:unhideWhenUsed="1"/>
+    <w:lsdException w:name="Table List 2" w:semiHidden="1" w:unhideWhenUsed="1"/>
+    <w:lsdException w:name="Table List 3" w:semiHidden="1" w:unhideWhenUsed="1"/>
+    <w:lsdException w:name="Table List 4" w:semiHidden="1" w:unhideWhenUsed="1"/>
+    <w:lsdException w:name="Table List 5" w:semiHidden="1" w:unhideWhenUsed="1"/>
+    <w:lsdException w:name="Table List 6" w:semiHidden="1" w:unhideWhenUsed="1"/>
+    <w:lsdException w:name="Table List 7" w:semiHidden="1" w:unhideWhenUsed="1"/>
+    <w:lsdException w:name="Table List 8" w:semiHidden="1" w:unhideWhenUsed="1"/>
+    <w:lsdException w:name="Table 3D effects 1" w:semiHidden="1" w:unhideWhenUsed="1"/>
+    <w:lsdException w:name="Table 3D effects 2" w:semiHidden="1" w:unhideWhenUsed="1"/>
+    <w:lsdException w:name="Table 3D effects 3" w:semiHidden="1" w:unhideWhenUsed="1"/>
+    <w:lsdException w:name="Table Contemporary" w:semiHidden="1" w:unhideWhenUsed="1"/>
+    <w:lsdException w:name="Table Elegant" w:semiHidden="1" w:unhideWhenUsed="1"/>
+    <w:lsdException w:name="Table Professional" w:semiHidden="1" w:unhideWhenUsed="1"/>
+    <w:lsdException w:name="Table Subtle 1" w:semiHidden="1" w:unhideWhenUsed="1"/>
+    <w:lsdException w:name="Table Subtle 2" w:semiHidden="1" w:unhideWhenUsed="1"/>
+    <w:lsdException w:name="Table Web 1" w:semiHidden="1" w:unhideWhenUsed="1"/>
+    <w:lsdException w:name="Table Web 2" w:semiHidden="1" w:unhideWhenUsed="1"/>
+    <w:lsdException w:name="Table Web 3" w:semiHidden="1" w:unhideWhenUsed="1"/>
+    <w:lsdException w:name="Balloon Text" w:semiHidden="1" w:unhideWhenUsed="1"/>
+    <w:lsdException w:name="Table Theme" w:semiHidden="1" w:unhideWhenUsed="1"/>
+    <w:lsdException w:name="Note Level 1" w:semiHidden="1" w:unhideWhenUsed="1"/>
+    <w:lsdException w:name="Note Level 2" w:semiHidden="1" w:unhideWhenUsed="1"/>
+    <w:lsdException w:name="Note Level 3" w:semiHidden="1" w:unhideWhenUsed="1"/>
+    <w:lsdException w:name="Note Level 4" w:semiHidden="1" w:unhideWhenUsed="1"/>
+    <w:lsdException w:name="Note Level 5" w:semiHidden="1" w:unhideWhenUsed="1"/>
+    <w:lsdException w:name="Note Level 6" w:semiHidden="1" w:unhideWhenUsed="1"/>
+    <w:lsdException w:name="Note Level 7" w:semiHidden="1" w:unhideWhenUsed="1"/>
+    <w:lsdException w:name="Medium Shading 1"/>
+    <w:lsdException w:name="Medium Shading 2"/>
+    <w:lsdException w:name="Medium List 1"/>
+    <w:lsdException w:name="Medium List 2"/>
+    <w:lsdException w:name="Medium Grid 1"/>
+    <w:lsdException w:name="Medium Grid 2"/>
+    <w:lsdException w:name="Medium Grid 3"/>
+    <w:lsdException w:name="Dark List"/>
+    <w:lsdException w:name="Colorful Shading"/>
+    <w:lsdException w:name="Colorful List"/>
+    <w:lsdException w:name="Colorful Grid"/>
+    <w:lsdException w:name="Light Shading Accent 1"/>
+    <w:lsdException w:name="Light List Accent 1"/>
+    <w:lsdException w:name="Light Grid Accent 1"/>
+    <w:lsdException w:name="Medium Shading 1 Accent 1"/>
+    <w:lsdException w:name="Medium Shading 2 Accent 1"/>
+    <w:lsdException w:name="Medium List 1 Accent 1"/>
+    <w:lsdException w:name="Revision" w:semiHidden="1"/>
+    <w:lsdException w:name="Medium List 2 Accent 1"/>
+    <w:lsdException w:name="Medium Grid 1 Accent 1"/>
+    <w:lsdException w:name="Medium Grid 2 Accent 1"/>
+    <w:lsdException w:name="Medium Grid 3 Accent 1"/>
+    <w:lsdException w:name="Dark List Accent 1"/>
+    <w:lsdException w:name="Colorful Shading Accent 1"/>
+    <w:lsdException w:name="Colorful List Accent 1"/>
+    <w:lsdException w:name="Colorful Grid Accent 1"/>
+    <w:lsdException w:name="Light Shading Accent 2"/>
+    <w:lsdException w:name="Light List Accent 2"/>
+    <w:lsdException w:name="Light Grid Accent 2"/>
+    <w:lsdException w:name="Medium Shading 1 Accent 2"/>
+    <w:lsdException w:name="Medium Shading 2 Accent 2"/>
+    <w:lsdException w:name="Medium List 1 Accent 2"/>
+    <w:lsdException w:name="Medium List 2 Accent 2"/>
+    <w:lsdException w:name="Medium Grid 1 Accent 2"/>
+    <w:lsdException w:name="Medium Grid 2 Accent 2"/>
+    <w:lsdException w:name="Medium Grid 3 Accent 2"/>
+    <w:lsdException w:name="Dark List Accent 2"/>
+    <w:lsdException w:name="Colorful Shading Accent 2"/>
+    <w:lsdException w:name="Colorful List Accent 2"/>
+    <w:lsdException w:name="Colorful Grid Accent 2"/>
+    <w:lsdException w:name="Light Shading Accent 3"/>
+    <w:lsdException w:name="Light List Accent 3"/>
+    <w:lsdException w:name="Light Grid Accent 3"/>
+    <w:lsdException w:name="Medium Shading 1 Accent 3"/>
+    <w:lsdException w:name="Medium Shading 2 Accent 3"/>
+    <w:lsdException w:name="Medium List 1 Accent 3"/>
+    <w:lsdException w:name="Medium List 2 Accent 3"/>
+    <w:lsdException w:name="Medium Grid 1 Accent 3"/>
+    <w:lsdException w:name="Medium Grid 2 Accent 3"/>
+    <w:lsdException w:name="Medium Grid 3 Accent 3"/>
+    <w:lsdException w:name="Dark List Accent 3"/>
+    <w:lsdException w:name="Colorful Shading Accent 3"/>
+    <w:lsdException w:name="Colorful List Accent 3"/>
+    <w:lsdException w:name="Colorful Grid Accent 3"/>
+    <w:lsdException w:name="Light Shading Accent 4"/>
+    <w:lsdException w:name="Light List Accent 4"/>
+    <w:lsdException w:name="Light Grid Accent 4"/>
+    <w:lsdException w:name="Medium Shading 1 Accent 4"/>
+    <w:lsdException w:name="Medium Shading 2 Accent 4"/>
+    <w:lsdException w:name="Medium List 1 Accent 4"/>
+    <w:lsdException w:name="Medium List 2 Accent 4"/>
+    <w:lsdException w:name="Medium Grid 1 Accent 4"/>
+    <w:lsdException w:name="Medium Grid 2 Accent 4"/>
+    <w:lsdException w:name="Medium Grid 3 Accent 4"/>
+    <w:lsdException w:name="Dark List Accent 4"/>
+    <w:lsdException w:name="Colorful Shading Accent 4"/>
+    <w:lsdException w:name="Colorful List Accent 4"/>
+    <w:lsdException w:name="Colorful Grid Accent 4"/>
+    <w:lsdException w:name="Light Shading Accent 5"/>
+    <w:lsdException w:name="Light List Accent 5"/>
+    <w:lsdException w:name="Light Grid Accent 5"/>
+    <w:lsdException w:name="Medium Shading 1 Accent 5"/>
+    <w:lsdException w:name="Medium Shading 2 Accent 5"/>
+    <w:lsdException w:name="Medium List 1 Accent 5"/>
+    <w:lsdException w:name="Medium List 2 Accent 5"/>
+    <w:lsdException w:name="Medium Grid 1 Accent 5"/>
+    <w:lsdException w:name="Medium Grid 2 Accent 5"/>
+    <w:lsdException w:name="Medium Grid 3 Accent 5"/>
+    <w:lsdException w:name="Dark List Accent 5"/>
+    <w:lsdException w:name="Colorful Shading Accent 5"/>
+    <w:lsdException w:name="Colorful List Accent 5"/>
+    <w:lsdException w:name="Colorful Grid Accent 5"/>
+    <w:lsdException w:name="Light Shading Accent 6"/>
+    <w:lsdException w:name="Light List Accent 6"/>
+    <w:lsdException w:name="Light Grid Accent 6"/>
+    <w:lsdException w:name="Medium Shading 1 Accent 6"/>
+    <w:lsdException w:name="Medium Shading 2 Accent 6"/>
+    <w:lsdException w:name="Medium List 1 Accent 6"/>
+    <w:lsdException w:name="Medium List 2 Accent 6"/>
+    <w:lsdException w:name="Medium Grid 1 Accent 6"/>
+    <w:lsdException w:name="Medium Grid 2 Accent 6"/>
+    <w:lsdException w:name="Medium Grid 3 Accent 6"/>
+    <w:lsdException w:name="Dark List Accent 6"/>
+    <w:lsdException w:name="Colorful Shading Accent 6"/>
+    <w:lsdException w:name="Colorful List Accent 6"/>
+    <w:lsdException w:name="Colorful Grid Accent 6"/>
+    <w:lsdException w:name="Plain Table 1" w:uiPriority="41"/>
+    <w:lsdException w:name="Plain Table 2" w:uiPriority="42"/>
+    <w:lsdException w:name="Plain Table 3" w:uiPriority="43"/>
+    <w:lsdException w:name="Plain Table 4" w:uiPriority="44"/>
+    <w:lsdException w:name="Plain Table 5" w:uiPriority="45"/>
+    <w:lsdException w:name="Grid Table Light" w:uiPriority="40"/>
+    <w:lsdException w:name="Grid Table 1 Light" w:uiPriority="46"/>
+    <w:lsdException w:name="Grid Table 2" w:uiPriority="47"/>
+    <w:lsdException w:name="Grid Table 3" w:uiPriority="48"/>
+    <w:lsdException w:name="Grid Table 4" w:uiPriority="49"/>
+    <w:lsdException w:name="Grid Table 5 Dark" w:uiPriority="50"/>
+    <w:lsdException w:name="Grid Table 6 Colorful" w:uiPriority="51"/>
+    <w:lsdException w:name="Grid Table 7 Colorful" w:uiPriority="52"/>
+    <w:lsdException w:name="Grid Table 1 Light Accent 1" w:uiPriority="46"/>
+    <w:lsdException w:name="Grid Table 2 Accent 1" w:uiPriority="47"/>
+    <w:lsdException w:name="Grid Table 3 Accent 1" w:uiPriority="48"/>
+    <w:lsdException w:name="Grid Table 4 Accent 1" w:uiPriority="49"/>
+    <w:lsdException w:name="Grid Table 5 Dark Accent 1" w:uiPriority="50"/>
+    <w:lsdException w:name="Grid Table 6 Colorful Accent 1" w:uiPriority="51"/>
+    <w:lsdException w:name="Grid Table 7 Colorful Accent 1" w:uiPriority="52"/>
+    <w:lsdException w:name="Grid Table 1 Light Accent 2" w:uiPriority="46"/>
+    <w:lsdException w:name="Grid Table 2 Accent 2" w:uiPriority="47"/>
+    <w:lsdException w:name="Grid Table 3 Accent 2" w:uiPriority="48"/>
+    <w:lsdException w:name="Grid Table 4 Accent 2" w:uiPriority="49"/>
+    <w:lsdException w:name="Grid Table 5 Dark Accent 2" w:uiPriority="50"/>
+    <w:lsdException w:name="Grid Table 6 Colorful Accent 2" w:uiPriority="51"/>
+    <w:lsdException w:name="Grid Table 7 Colorful Accent 2" w:uiPriority="52"/>
+    <w:lsdException w:name="Grid Table 1 Light Accent 3" w:uiPriority="46"/>
+    <w:lsdException w:name="Grid Table 2 Accent 3" w:uiPriority="47"/>
+    <w:lsdException w:name="Grid Table 3 Accent 3" w:uiPriority="48"/>
+    <w:lsdException w:name="Grid Table 4 Accent 3" w:uiPriority="49"/>
+    <w:lsdException w:name="Grid Table 5 Dark Accent 3" w:uiPriority="50"/>
+    <w:lsdException w:name="Grid Table 6 Colorful Accent 3" w:uiPriority="51"/>
+    <w:lsdException w:name="Grid Table 7 Colorful Accent 3" w:uiPriority="52"/>
+    <w:lsdException w:name="Grid Table 1 Light Accent 4" w:uiPriority="46"/>
+    <w:lsdException w:name="Grid Table 2 Accent 4" w:uiPriority="47"/>
+    <w:lsdException w:name="Grid Table 3 Accent 4" w:uiPriority="48"/>
+    <w:lsdException w:name="Grid Table 4 Accent 4" w:uiPriority="49"/>
+    <w:lsdException w:name="Grid Table 5 Dark Accent 4" w:uiPriority="50"/>
+    <w:lsdException w:name="Grid Table 6 Colorful Accent 4" w:uiPriority="51"/>
+    <w:lsdException w:name="Grid Table 7 Colorful Accent 4" w:uiPriority="52"/>
+    <w:lsdException w:name="Grid Table 1 Light Accent 5" w:uiPriority="46"/>
+    <w:lsdException w:name="Grid Table 2 Accent 5" w:uiPriority="47"/>
+    <w:lsdException w:name="Grid Table 3 Accent 5" w:uiPriority="48"/>
+    <w:lsdException w:name="Grid Table 4 Accent 5" w:uiPriority="49"/>
+    <w:lsdException w:name="Grid Table 5 Dark Accent 5" w:uiPriority="50"/>
+    <w:lsdException w:name="Grid Table 6 Colorful Accent 5" w:uiPriority="51"/>
+    <w:lsdException w:name="Grid Table 7 Colorful Accent 5" w:uiPriority="52"/>
+    <w:lsdException w:name="Grid Table 1 Light Accent 6" w:uiPriority="46"/>
+    <w:lsdException w:name="Grid Table 2 Accent 6" w:uiPriority="47"/>
+    <w:lsdException w:name="Grid Table 3 Accent 6" w:uiPriority="48"/>
+    <w:lsdException w:name="Grid Table 4 Accent 6" w:uiPriority="49"/>
+    <w:lsdException w:name="Grid Table 5 Dark Accent 6" w:uiPriority="50"/>
+    <w:lsdException w:name="Grid Table 6 Colorful Accent 6" w:uiPriority="51"/>
+    <w:lsdException w:name="Grid Table 7 Colorful Accent 6" w:uiPriority="52"/>
+    <w:lsdException w:name="List Table 1 Light" w:uiPriority="46"/>
+    <w:lsdException w:name="List Table 2" w:uiPriority="47"/>
+    <w:lsdException w:name="List Table 3" w:uiPriority="48"/>
+    <w:lsdException w:name="List Table 4" w:uiPriority="49"/>
+    <w:lsdException w:name="List Table 5 Dark" w:uiPriority="50"/>
+    <w:lsdException w:name="List Table 6 Colorful" w:uiPriority="51"/>
+    <w:lsdException w:name="List Table 7 Colorful" w:uiPriority="52"/>
+    <w:lsdException w:name="List Table 1 Light Accent 1" w:uiPriority="46"/>
+    <w:lsdException w:name="List Table 2 Accent 1" w:uiPriority="47"/>
+    <w:lsdException w:name="List Table 3 Accent 1" w:uiPriority="48"/>
+    <w:lsdException w:name="List Table 4 Accent 1" w:uiPriority="49"/>
+    <w:lsdException w:name="List Table 5 Dark Accent 1" w:uiPriority="50"/>
+    <w:lsdException w:name="List Table 6 Colorful Accent 1" w:uiPriority="51"/>
+    <w:lsdException w:name="List Table 7 Colorful Accent 1" w:uiPriority="52"/>
+    <w:lsdException w:name="List Table 1 Light Accent 2" w:uiPriority="46"/>
+    <w:lsdException w:name="List Table 2 Accent 2" w:uiPriority="47"/>
+    <w:lsdException w:name="List Table 3 Accent 2" w:uiPriority="48"/>
+    <w:lsdException w:name="List Table 4 Accent 2" w:uiPriority="49"/>
+    <w:lsdException w:name="List Table 5 Dark Accent 2" w:uiPriority="50"/>
+    <w:lsdException w:name="List Table 6 Colorful Accent 2" w:uiPriority="51"/>
+    <w:lsdException w:name="List Table 7 Colorful Accent 2" w:uiPriority="52"/>
+    <w:lsdException w:name="List Table 1 Light Accent 3" w:uiPriority="46"/>
+    <w:lsdException w:name="List Table 2 Accent 3" w:uiPriority="47"/>
+    <w:lsdException w:name="List Table 3 Accent 3" w:uiPriority="48"/>
+    <w:lsdException w:name="List Table 4 Accent 3" w:uiPriority="49"/>
+    <w:lsdException w:name="List Table 5 Dark Accent 3" w:uiPriority="50"/>
+    <w:lsdException w:name="List Table 6 Colorful Accent 3" w:uiPriority="51"/>
+    <w:lsdException w:name="List Table 7 Colorful Accent 3" w:uiPriority="52"/>
+    <w:lsdException w:name="List Table 1 Light Accent 4" w:uiPriority="46"/>
+    <w:lsdException w:name="List Table 2 Accent 4" w:uiPriority="47"/>
+    <w:lsdException w:name="List Table 3 Accent 4" w:uiPriority="48"/>
+    <w:lsdException w:name="List Table 4 Accent 4" w:uiPriority="49"/>
+    <w:lsdException w:name="List Table 5 Dark Accent 4" w:uiPriority="50"/>
+    <w:lsdException w:name="List Table 6 Colorful Accent 4" w:uiPriority="51"/>
+    <w:lsdException w:name="List Table 7 Colorful Accent 4" w:uiPriority="52"/>
+    <w:lsdException w:name="List Table 1 Light Accent 5" w:uiPriority="46"/>
+    <w:lsdException w:name="List Table 2 Accent 5" w:uiPriority="47"/>
+    <w:lsdException w:name="List Table 3 Accent 5" w:uiPriority="48"/>
+    <w:lsdException w:name="List Table 4 Accent 5" w:uiPriority="49"/>
+    <w:lsdException w:name="List Table 5 Dark Accent 5" w:uiPriority="50"/>
+    <w:lsdException w:name="List Table 6 Colorful Accent 5" w:uiPriority="51"/>
+    <w:lsdException w:name="List Table 7 Colorful Accent 5" w:uiPriority="52"/>
+    <w:lsdException w:name="List Table 1 Light Accent 6" w:uiPriority="46"/>
+    <w:lsdException w:name="List Table 2 Accent 6" w:uiPriority="47"/>
+    <w:lsdException w:name="List Table 3 Accent 6" w:uiPriority="48"/>
+    <w:lsdException w:name="List Table 4 Accent 6" w:uiPriority="49"/>
+    <w:lsdException w:name="List Table 5 Dark Accent 6" w:uiPriority="50"/>
+    <w:lsdException w:name="List Table 6 Colorful Accent 6" w:uiPriority="51"/>
+    <w:lsdException w:name="List Table 7 Colorful Accent 6" w:uiPriority="52"/>
+    <w:lsdException w:name="Mention" w:semiHidden="1" w:uiPriority="99" w:unhideWhenUsed="1"/>
+    <w:lsdException w:name="Smart Hyperlink" w:semiHidden="1" w:uiPriority="99" w:unhideWhenUsed="1"/>
+  </w:latentStyles>
   <w:style w:type="paragraph" w:default="1" w:styleId="Normal">
     <w:name w:val="Normal"/>
     <w:qFormat/>
@@ -1212,7 +1523,7 @@
     <w:uiPriority w:val="9"/>
     <w:unhideWhenUsed/>
     <w:qFormat/>
-    <w:rsid w:val="00713C40"/>
+    <w:rsid w:val="00037E1B"/>
     <w:pPr>
       <w:keepNext/>
       <w:keepLines/>
@@ -1223,769 +1534,8 @@
       <w:rFonts w:ascii="Times New Roman" w:eastAsiaTheme="majorEastAsia" w:hAnsi="Times New Roman" w:cs="Times New Roman"/>
       <w:b/>
       <w:bCs/>
-      <w:sz w:val="32"/>
-      <w:szCs w:val="32"/>
-    </w:rPr>
-  </w:style>
-  <w:style w:type="paragraph" w:styleId="Heading3">
-    <w:name w:val="heading 3"/>
-    <w:basedOn w:val="Normal"/>
-    <w:next w:val="BodyText"/>
-    <w:uiPriority w:val="9"/>
-    <w:unhideWhenUsed/>
-    <w:qFormat/>
-    <w:pPr>
-      <w:keepNext/>
-      <w:keepLines/>
-      <w:spacing w:before="200" w:after="0"/>
-      <w:outlineLvl w:val="2"/>
-    </w:pPr>
-    <w:rPr>
-      <w:rFonts w:asciiTheme="majorHAnsi" w:eastAsiaTheme="majorEastAsia" w:hAnsiTheme="majorHAnsi" w:cstheme="majorBidi"/>
-      <w:b/>
-      <w:bCs/>
-      <w:color w:val="4F81BD" w:themeColor="accent1"/>
       <w:sz w:val="28"/>
       <w:szCs w:val="28"/>
-    </w:rPr>
-  </w:style>
-  <w:style w:type="paragraph" w:styleId="Heading4">
-    <w:name w:val="heading 4"/>
-    <w:basedOn w:val="Normal"/>
-    <w:next w:val="BodyText"/>
-    <w:uiPriority w:val="9"/>
-    <w:unhideWhenUsed/>
-    <w:qFormat/>
-    <w:pPr>
-      <w:keepNext/>
-      <w:keepLines/>
-      <w:spacing w:before="200" w:after="0"/>
-      <w:outlineLvl w:val="3"/>
-    </w:pPr>
-    <w:rPr>
-      <w:rFonts w:asciiTheme="majorHAnsi" w:eastAsiaTheme="majorEastAsia" w:hAnsiTheme="majorHAnsi" w:cstheme="majorBidi"/>
-      <w:b/>
-      <w:bCs/>
-      <w:color w:val="4F81BD" w:themeColor="accent1"/>
-    </w:rPr>
-  </w:style>
-  <w:style w:type="paragraph" w:styleId="Heading5">
-    <w:name w:val="heading 5"/>
-    <w:basedOn w:val="Normal"/>
-    <w:next w:val="BodyText"/>
-    <w:uiPriority w:val="9"/>
-    <w:unhideWhenUsed/>
-    <w:qFormat/>
-    <w:pPr>
-      <w:keepNext/>
-      <w:keepLines/>
-      <w:spacing w:before="200" w:after="0"/>
-      <w:outlineLvl w:val="4"/>
-    </w:pPr>
-    <w:rPr>
-      <w:rFonts w:asciiTheme="majorHAnsi" w:eastAsiaTheme="majorEastAsia" w:hAnsiTheme="majorHAnsi" w:cstheme="majorBidi"/>
-      <w:i/>
-      <w:iCs/>
-      <w:color w:val="4F81BD" w:themeColor="accent1"/>
-    </w:rPr>
-  </w:style>
-  <w:style w:type="paragraph" w:styleId="Heading6">
-    <w:name w:val="heading 6"/>
-    <w:basedOn w:val="Normal"/>
-    <w:next w:val="BodyText"/>
-    <w:uiPriority w:val="9"/>
-    <w:unhideWhenUsed/>
-    <w:qFormat/>
-    <w:pPr>
-      <w:keepNext/>
-      <w:keepLines/>
-      <w:spacing w:before="200" w:after="0"/>
-      <w:outlineLvl w:val="5"/>
-    </w:pPr>
-    <w:rPr>
-      <w:rFonts w:asciiTheme="majorHAnsi" w:eastAsiaTheme="majorEastAsia" w:hAnsiTheme="majorHAnsi" w:cstheme="majorBidi"/>
-      <w:color w:val="4F81BD" w:themeColor="accent1"/>
-    </w:rPr>
-  </w:style>
-  <w:style w:type="character" w:default="1" w:styleId="DefaultParagraphFont">
-    <w:name w:val="Default Paragraph Font"/>
-    <w:uiPriority w:val="1"/>
-    <w:semiHidden/>
-    <w:unhideWhenUsed/>
-  </w:style>
-  <w:style w:type="table" w:default="1" w:styleId="TableNormal">
-    <w:name w:val="Normal Table"/>
-    <w:uiPriority w:val="99"/>
-    <w:semiHidden/>
-    <w:unhideWhenUsed/>
-    <w:tblPr>
-      <w:tblInd w:w="0" w:type="dxa"/>
-      <w:tblCellMar>
-        <w:top w:w="0" w:type="dxa"/>
-        <w:left w:w="108" w:type="dxa"/>
-        <w:bottom w:w="0" w:type="dxa"/>
-        <w:right w:w="108" w:type="dxa"/>
-      </w:tblCellMar>
-    </w:tblPr>
-  </w:style>
-  <w:style w:type="numbering" w:default="1" w:styleId="NoList">
-    <w:name w:val="No List"/>
-    <w:uiPriority w:val="99"/>
-    <w:semiHidden/>
-    <w:unhideWhenUsed/>
-  </w:style>
-  <w:style w:type="paragraph" w:styleId="BodyText">
-    <w:name w:val="Body Text"/>
-    <w:basedOn w:val="Normal"/>
-    <w:qFormat/>
-    <w:rsid w:val="00414A9D"/>
-    <w:pPr>
-      <w:spacing w:before="180" w:after="180"/>
-    </w:pPr>
-    <w:rPr>
-      <w:rFonts w:ascii="Times New Roman" w:hAnsi="Times New Roman" w:cs="Times New Roman"/>
-    </w:rPr>
-  </w:style>
-  <w:style w:type="paragraph" w:customStyle="1" w:styleId="FirstParagraph">
-    <w:name w:val="First Paragraph"/>
-    <w:basedOn w:val="BodyText"/>
-    <w:next w:val="BodyText"/>
-    <w:qFormat/>
-    <w:rsid w:val="00CE2F44"/>
-  </w:style>
-  <w:style w:type="paragraph" w:customStyle="1" w:styleId="Compact">
-    <w:name w:val="Compact"/>
-    <w:basedOn w:val="BodyText"/>
-    <w:qFormat/>
-    <w:pPr>
-      <w:spacing w:before="36" w:after="36"/>
-    </w:pPr>
-  </w:style>
-  <w:style w:type="paragraph" w:styleId="Title">
-    <w:name w:val="Title"/>
-    <w:basedOn w:val="Normal"/>
-    <w:next w:val="BodyText"/>
-    <w:qFormat/>
-    <w:rsid w:val="00E56DA0"/>
-    <w:pPr>
-      <w:keepNext/>
-      <w:keepLines/>
-      <w:spacing w:before="480" w:after="240"/>
-      <w:jc w:val="center"/>
-    </w:pPr>
-    <w:rPr>
-      <w:rFonts w:ascii="Times New Roman" w:eastAsiaTheme="majorEastAsia" w:hAnsi="Times New Roman" w:cs="Times New Roman"/>
-      <w:b/>
-      <w:bCs/>
-      <w:sz w:val="36"/>
-      <w:szCs w:val="36"/>
-    </w:rPr>
-  </w:style>
-  <w:style w:type="paragraph" w:styleId="Subtitle">
-    <w:name w:val="Subtitle"/>
-    <w:basedOn w:val="Title"/>
-    <w:next w:val="BodyText"/>
-    <w:qFormat/>
-    <w:pPr>
-      <w:spacing w:before="240"/>
-    </w:pPr>
-    <w:rPr>
-      <w:sz w:val="30"/>
-      <w:szCs w:val="30"/>
-    </w:rPr>
-  </w:style>
-  <w:style w:type="paragraph" w:customStyle="1" w:styleId="Author">
-    <w:name w:val="Author"/>
-    <w:next w:val="BodyText"/>
-    <w:qFormat/>
-    <w:rsid w:val="00512B1F"/>
-    <w:pPr>
-      <w:keepNext/>
-      <w:keepLines/>
-      <w:jc w:val="center"/>
-    </w:pPr>
-    <w:rPr>
-      <w:rFonts w:ascii="Times New Roman" w:hAnsi="Times New Roman" w:cs="Times New Roman"/>
-    </w:rPr>
-  </w:style>
-  <w:style w:type="paragraph" w:styleId="Date">
-    <w:name w:val="Date"/>
-    <w:next w:val="BodyText"/>
-    <w:qFormat/>
-    <w:rsid w:val="00CE2F44"/>
-    <w:pPr>
-      <w:keepNext/>
-      <w:keepLines/>
-      <w:jc w:val="center"/>
-    </w:pPr>
-    <w:rPr>
-      <w:rFonts w:ascii="Times New Roman" w:hAnsi="Times New Roman" w:cs="Times New Roman"/>
-    </w:rPr>
-  </w:style>
-  <w:style w:type="paragraph" w:customStyle="1" w:styleId="Abstract">
-    <w:name w:val="Abstract"/>
-    <w:basedOn w:val="Normal"/>
-    <w:next w:val="BodyText"/>
-    <w:qFormat/>
-    <w:pPr>
-      <w:keepNext/>
-      <w:keepLines/>
-      <w:spacing w:before="300" w:after="300"/>
-    </w:pPr>
-    <w:rPr>
-      <w:sz w:val="20"/>
-      <w:szCs w:val="20"/>
-    </w:rPr>
-  </w:style>
-  <w:style w:type="paragraph" w:styleId="Bibliography">
-    <w:name w:val="Bibliography"/>
-    <w:basedOn w:val="Normal"/>
-    <w:qFormat/>
-    <w:rsid w:val="00935923"/>
-    <w:rPr>
-      <w:rFonts w:ascii="Times New Roman" w:hAnsi="Times New Roman" w:cs="Times New Roman"/>
-    </w:rPr>
-  </w:style>
-  <w:style w:type="paragraph" w:styleId="BlockText">
-    <w:name w:val="Block Text"/>
-    <w:basedOn w:val="BodyText"/>
-    <w:next w:val="BodyText"/>
-    <w:uiPriority w:val="9"/>
-    <w:unhideWhenUsed/>
-    <w:qFormat/>
-    <w:pPr>
-      <w:spacing w:before="100" w:after="100"/>
-    </w:pPr>
-    <w:rPr>
-      <w:rFonts w:asciiTheme="majorHAnsi" w:eastAsiaTheme="majorEastAsia" w:hAnsiTheme="majorHAnsi" w:cstheme="majorBidi"/>
-      <w:bCs/>
-      <w:sz w:val="20"/>
-      <w:szCs w:val="20"/>
-    </w:rPr>
-  </w:style>
-  <w:style w:type="paragraph" w:styleId="FootnoteText">
-    <w:name w:val="footnote text"/>
-    <w:basedOn w:val="Normal"/>
-    <w:uiPriority w:val="9"/>
-    <w:unhideWhenUsed/>
-    <w:qFormat/>
-  </w:style>
-  <w:style w:type="paragraph" w:customStyle="1" w:styleId="DefinitionTerm">
-    <w:name w:val="Definition Term"/>
-    <w:basedOn w:val="Normal"/>
-    <w:next w:val="Definition"/>
-    <w:pPr>
-      <w:keepNext/>
-      <w:keepLines/>
-      <w:spacing w:after="0"/>
-    </w:pPr>
-    <w:rPr>
-      <w:b/>
-    </w:rPr>
-  </w:style>
-  <w:style w:type="paragraph" w:customStyle="1" w:styleId="Definition">
-    <w:name w:val="Definition"/>
-    <w:basedOn w:val="Normal"/>
-  </w:style>
-  <w:style w:type="paragraph" w:styleId="Caption">
-    <w:name w:val="caption"/>
-    <w:basedOn w:val="Normal"/>
-    <w:link w:val="CaptionChar"/>
-    <w:pPr>
-      <w:spacing w:after="120"/>
-    </w:pPr>
-    <w:rPr>
-      <w:i/>
-    </w:rPr>
-  </w:style>
-  <w:style w:type="paragraph" w:customStyle="1" w:styleId="TableCaption">
-    <w:name w:val="Table Caption"/>
-    <w:basedOn w:val="Caption"/>
-    <w:pPr>
-      <w:keepNext/>
-    </w:pPr>
-  </w:style>
-  <w:style w:type="paragraph" w:customStyle="1" w:styleId="ImageCaption">
-    <w:name w:val="Image Caption"/>
-    <w:basedOn w:val="Caption"/>
-  </w:style>
-  <w:style w:type="paragraph" w:customStyle="1" w:styleId="Figure">
-    <w:name w:val="Figure"/>
-    <w:basedOn w:val="Normal"/>
-  </w:style>
-  <w:style w:type="paragraph" w:customStyle="1" w:styleId="FigurewithCaption">
-    <w:name w:val="Figure with Caption"/>
-    <w:basedOn w:val="Figure"/>
-    <w:pPr>
-      <w:keepNext/>
-    </w:pPr>
-  </w:style>
-  <w:style w:type="character" w:customStyle="1" w:styleId="CaptionChar">
-    <w:name w:val="Caption Char"/>
-    <w:basedOn w:val="DefaultParagraphFont"/>
-    <w:link w:val="Caption"/>
-  </w:style>
-  <w:style w:type="character" w:customStyle="1" w:styleId="VerbatimChar">
-    <w:name w:val="Verbatim Char"/>
-    <w:basedOn w:val="CaptionChar"/>
-    <w:link w:val="SourceCode"/>
-    <w:rPr>
-      <w:rFonts w:ascii="Consolas" w:hAnsi="Consolas"/>
-      <w:sz w:val="22"/>
-    </w:rPr>
-  </w:style>
-  <w:style w:type="character" w:styleId="FootnoteReference">
-    <w:name w:val="footnote reference"/>
-    <w:basedOn w:val="CaptionChar"/>
-    <w:rPr>
-      <w:vertAlign w:val="superscript"/>
-    </w:rPr>
-  </w:style>
-  <w:style w:type="character" w:styleId="Hyperlink">
-    <w:name w:val="Hyperlink"/>
-    <w:basedOn w:val="CaptionChar"/>
-    <w:rPr>
-      <w:color w:val="4F81BD" w:themeColor="accent1"/>
-    </w:rPr>
-  </w:style>
-  <w:style w:type="paragraph" w:styleId="TOCHeading">
-    <w:name w:val="TOC Heading"/>
-    <w:basedOn w:val="Heading1"/>
-    <w:next w:val="BodyText"/>
-    <w:uiPriority w:val="39"/>
-    <w:unhideWhenUsed/>
-    <w:qFormat/>
-    <w:pPr>
-      <w:spacing w:before="240" w:line="259" w:lineRule="auto"/>
-      <w:outlineLvl w:val="9"/>
-    </w:pPr>
-    <w:rPr>
-      <w:b w:val="0"/>
-      <w:bCs w:val="0"/>
-      <w:color w:val="365F91" w:themeColor="accent1" w:themeShade="BF"/>
-    </w:rPr>
-  </w:style>
-  <w:style w:type="paragraph" w:customStyle="1" w:styleId="SourceCode">
-    <w:name w:val="Source Code"/>
-    <w:basedOn w:val="Normal"/>
-    <w:link w:val="VerbatimChar"/>
-    <w:pPr>
-      <w:shd w:val="clear" w:color="auto" w:fill="F8F8F8"/>
-      <w:wordWrap w:val="0"/>
-    </w:pPr>
-  </w:style>
-  <w:style w:type="character" w:customStyle="1" w:styleId="KeywordTok">
-    <w:name w:val="KeywordTok"/>
-    <w:basedOn w:val="VerbatimChar"/>
-    <w:rPr>
-      <w:rFonts w:ascii="Consolas" w:hAnsi="Consolas"/>
-      <w:b/>
-      <w:color w:val="204A87"/>
-      <w:sz w:val="22"/>
-      <w:shd w:val="clear" w:color="auto" w:fill="F8F8F8"/>
-    </w:rPr>
-  </w:style>
-  <w:style w:type="character" w:customStyle="1" w:styleId="DataTypeTok">
-    <w:name w:val="DataTypeTok"/>
-    <w:basedOn w:val="VerbatimChar"/>
-    <w:rPr>
-      <w:rFonts w:ascii="Consolas" w:hAnsi="Consolas"/>
-      <w:color w:val="204A87"/>
-      <w:sz w:val="22"/>
-      <w:shd w:val="clear" w:color="auto" w:fill="F8F8F8"/>
-    </w:rPr>
-  </w:style>
-  <w:style w:type="character" w:customStyle="1" w:styleId="DecValTok">
-    <w:name w:val="DecValTok"/>
-    <w:basedOn w:val="VerbatimChar"/>
-    <w:rPr>
-      <w:rFonts w:ascii="Consolas" w:hAnsi="Consolas"/>
-      <w:color w:val="0000CF"/>
-      <w:sz w:val="22"/>
-      <w:shd w:val="clear" w:color="auto" w:fill="F8F8F8"/>
-    </w:rPr>
-  </w:style>
-  <w:style w:type="character" w:customStyle="1" w:styleId="BaseNTok">
-    <w:name w:val="BaseNTok"/>
-    <w:basedOn w:val="VerbatimChar"/>
-    <w:rPr>
-      <w:rFonts w:ascii="Consolas" w:hAnsi="Consolas"/>
-      <w:color w:val="0000CF"/>
-      <w:sz w:val="22"/>
-      <w:shd w:val="clear" w:color="auto" w:fill="F8F8F8"/>
-    </w:rPr>
-  </w:style>
-  <w:style w:type="character" w:customStyle="1" w:styleId="FloatTok">
-    <w:name w:val="FloatTok"/>
-    <w:basedOn w:val="VerbatimChar"/>
-    <w:rPr>
-      <w:rFonts w:ascii="Consolas" w:hAnsi="Consolas"/>
-      <w:color w:val="0000CF"/>
-      <w:sz w:val="22"/>
-      <w:shd w:val="clear" w:color="auto" w:fill="F8F8F8"/>
-    </w:rPr>
-  </w:style>
-  <w:style w:type="character" w:customStyle="1" w:styleId="ConstantTok">
-    <w:name w:val="ConstantTok"/>
-    <w:basedOn w:val="VerbatimChar"/>
-    <w:rPr>
-      <w:rFonts w:ascii="Consolas" w:hAnsi="Consolas"/>
-      <w:color w:val="000000"/>
-      <w:sz w:val="22"/>
-      <w:shd w:val="clear" w:color="auto" w:fill="F8F8F8"/>
-    </w:rPr>
-  </w:style>
-  <w:style w:type="character" w:customStyle="1" w:styleId="CharTok">
-    <w:name w:val="CharTok"/>
-    <w:basedOn w:val="VerbatimChar"/>
-    <w:rPr>
-      <w:rFonts w:ascii="Consolas" w:hAnsi="Consolas"/>
-      <w:color w:val="4E9A06"/>
-      <w:sz w:val="22"/>
-      <w:shd w:val="clear" w:color="auto" w:fill="F8F8F8"/>
-    </w:rPr>
-  </w:style>
-  <w:style w:type="character" w:customStyle="1" w:styleId="SpecialCharTok">
-    <w:name w:val="SpecialCharTok"/>
-    <w:basedOn w:val="VerbatimChar"/>
-    <w:rPr>
-      <w:rFonts w:ascii="Consolas" w:hAnsi="Consolas"/>
-      <w:color w:val="000000"/>
-      <w:sz w:val="22"/>
-      <w:shd w:val="clear" w:color="auto" w:fill="F8F8F8"/>
-    </w:rPr>
-  </w:style>
-  <w:style w:type="character" w:customStyle="1" w:styleId="StringTok">
-    <w:name w:val="StringTok"/>
-    <w:basedOn w:val="VerbatimChar"/>
-    <w:rPr>
-      <w:rFonts w:ascii="Consolas" w:hAnsi="Consolas"/>
-      <w:color w:val="4E9A06"/>
-      <w:sz w:val="22"/>
-      <w:shd w:val="clear" w:color="auto" w:fill="F8F8F8"/>
-    </w:rPr>
-  </w:style>
-  <w:style w:type="character" w:customStyle="1" w:styleId="VerbatimStringTok">
-    <w:name w:val="VerbatimStringTok"/>
-    <w:basedOn w:val="VerbatimChar"/>
-    <w:rPr>
-      <w:rFonts w:ascii="Consolas" w:hAnsi="Consolas"/>
-      <w:color w:val="4E9A06"/>
-      <w:sz w:val="22"/>
-      <w:shd w:val="clear" w:color="auto" w:fill="F8F8F8"/>
-    </w:rPr>
-  </w:style>
-  <w:style w:type="character" w:customStyle="1" w:styleId="SpecialStringTok">
-    <w:name w:val="SpecialStringTok"/>
-    <w:basedOn w:val="VerbatimChar"/>
-    <w:rPr>
-      <w:rFonts w:ascii="Consolas" w:hAnsi="Consolas"/>
-      <w:color w:val="4E9A06"/>
-      <w:sz w:val="22"/>
-      <w:shd w:val="clear" w:color="auto" w:fill="F8F8F8"/>
-    </w:rPr>
-  </w:style>
-  <w:style w:type="character" w:customStyle="1" w:styleId="ImportTok">
-    <w:name w:val="ImportTok"/>
-    <w:basedOn w:val="VerbatimChar"/>
-    <w:rPr>
-      <w:rFonts w:ascii="Consolas" w:hAnsi="Consolas"/>
-      <w:sz w:val="22"/>
-      <w:shd w:val="clear" w:color="auto" w:fill="F8F8F8"/>
-    </w:rPr>
-  </w:style>
-  <w:style w:type="character" w:customStyle="1" w:styleId="CommentTok">
-    <w:name w:val="CommentTok"/>
-    <w:basedOn w:val="VerbatimChar"/>
-    <w:rPr>
-      <w:rFonts w:ascii="Consolas" w:hAnsi="Consolas"/>
-      <w:i/>
-      <w:color w:val="8F5902"/>
-      <w:sz w:val="22"/>
-      <w:shd w:val="clear" w:color="auto" w:fill="F8F8F8"/>
-    </w:rPr>
-  </w:style>
-  <w:style w:type="character" w:customStyle="1" w:styleId="DocumentationTok">
-    <w:name w:val="DocumentationTok"/>
-    <w:basedOn w:val="VerbatimChar"/>
-    <w:rPr>
-      <w:rFonts w:ascii="Consolas" w:hAnsi="Consolas"/>
-      <w:b/>
-      <w:i/>
-      <w:color w:val="8F5902"/>
-      <w:sz w:val="22"/>
-      <w:shd w:val="clear" w:color="auto" w:fill="F8F8F8"/>
-    </w:rPr>
-  </w:style>
-  <w:style w:type="character" w:customStyle="1" w:styleId="AnnotationTok">
-    <w:name w:val="AnnotationTok"/>
-    <w:basedOn w:val="VerbatimChar"/>
-    <w:rPr>
-      <w:rFonts w:ascii="Consolas" w:hAnsi="Consolas"/>
-      <w:b/>
-      <w:i/>
-      <w:color w:val="8F5902"/>
-      <w:sz w:val="22"/>
-      <w:shd w:val="clear" w:color="auto" w:fill="F8F8F8"/>
-    </w:rPr>
-  </w:style>
-  <w:style w:type="character" w:customStyle="1" w:styleId="CommentVarTok">
-    <w:name w:val="CommentVarTok"/>
-    <w:basedOn w:val="VerbatimChar"/>
-    <w:rPr>
-      <w:rFonts w:ascii="Consolas" w:hAnsi="Consolas"/>
-      <w:b/>
-      <w:i/>
-      <w:color w:val="8F5902"/>
-      <w:sz w:val="22"/>
-      <w:shd w:val="clear" w:color="auto" w:fill="F8F8F8"/>
-    </w:rPr>
-  </w:style>
-  <w:style w:type="character" w:customStyle="1" w:styleId="OtherTok">
-    <w:name w:val="OtherTok"/>
-    <w:basedOn w:val="VerbatimChar"/>
-    <w:rPr>
-      <w:rFonts w:ascii="Consolas" w:hAnsi="Consolas"/>
-      <w:color w:val="8F5902"/>
-      <w:sz w:val="22"/>
-      <w:shd w:val="clear" w:color="auto" w:fill="F8F8F8"/>
-    </w:rPr>
-  </w:style>
-  <w:style w:type="character" w:customStyle="1" w:styleId="FunctionTok">
-    <w:name w:val="FunctionTok"/>
-    <w:basedOn w:val="VerbatimChar"/>
-    <w:rPr>
-      <w:rFonts w:ascii="Consolas" w:hAnsi="Consolas"/>
-      <w:color w:val="000000"/>
-      <w:sz w:val="22"/>
-      <w:shd w:val="clear" w:color="auto" w:fill="F8F8F8"/>
-    </w:rPr>
-  </w:style>
-  <w:style w:type="character" w:customStyle="1" w:styleId="VariableTok">
-    <w:name w:val="VariableTok"/>
-    <w:basedOn w:val="VerbatimChar"/>
-    <w:rPr>
-      <w:rFonts w:ascii="Consolas" w:hAnsi="Consolas"/>
-      <w:color w:val="000000"/>
-      <w:sz w:val="22"/>
-      <w:shd w:val="clear" w:color="auto" w:fill="F8F8F8"/>
-    </w:rPr>
-  </w:style>
-  <w:style w:type="character" w:customStyle="1" w:styleId="ControlFlowTok">
-    <w:name w:val="ControlFlowTok"/>
-    <w:basedOn w:val="VerbatimChar"/>
-    <w:rPr>
-      <w:rFonts w:ascii="Consolas" w:hAnsi="Consolas"/>
-      <w:b/>
-      <w:color w:val="204A87"/>
-      <w:sz w:val="22"/>
-      <w:shd w:val="clear" w:color="auto" w:fill="F8F8F8"/>
-    </w:rPr>
-  </w:style>
-  <w:style w:type="character" w:customStyle="1" w:styleId="OperatorTok">
-    <w:name w:val="OperatorTok"/>
-    <w:basedOn w:val="VerbatimChar"/>
-    <w:rPr>
-      <w:rFonts w:ascii="Consolas" w:hAnsi="Consolas"/>
-      <w:b/>
-      <w:color w:val="CE5C00"/>
-      <w:sz w:val="22"/>
-      <w:shd w:val="clear" w:color="auto" w:fill="F8F8F8"/>
-    </w:rPr>
-  </w:style>
-  <w:style w:type="character" w:customStyle="1" w:styleId="BuiltInTok">
-    <w:name w:val="BuiltInTok"/>
-    <w:basedOn w:val="VerbatimChar"/>
-    <w:rPr>
-      <w:rFonts w:ascii="Consolas" w:hAnsi="Consolas"/>
-      <w:sz w:val="22"/>
-      <w:shd w:val="clear" w:color="auto" w:fill="F8F8F8"/>
-    </w:rPr>
-  </w:style>
-  <w:style w:type="character" w:customStyle="1" w:styleId="ExtensionTok">
-    <w:name w:val="ExtensionTok"/>
-    <w:basedOn w:val="VerbatimChar"/>
-    <w:rPr>
-      <w:rFonts w:ascii="Consolas" w:hAnsi="Consolas"/>
-      <w:sz w:val="22"/>
-      <w:shd w:val="clear" w:color="auto" w:fill="F8F8F8"/>
-    </w:rPr>
-  </w:style>
-  <w:style w:type="character" w:customStyle="1" w:styleId="PreprocessorTok">
-    <w:name w:val="PreprocessorTok"/>
-    <w:basedOn w:val="VerbatimChar"/>
-    <w:rPr>
-      <w:rFonts w:ascii="Consolas" w:hAnsi="Consolas"/>
-      <w:i/>
-      <w:color w:val="8F5902"/>
-      <w:sz w:val="22"/>
-      <w:shd w:val="clear" w:color="auto" w:fill="F8F8F8"/>
-    </w:rPr>
-  </w:style>
-  <w:style w:type="character" w:customStyle="1" w:styleId="AttributeTok">
-    <w:name w:val="AttributeTok"/>
-    <w:basedOn w:val="VerbatimChar"/>
-    <w:rPr>
-      <w:rFonts w:ascii="Consolas" w:hAnsi="Consolas"/>
-      <w:color w:val="C4A000"/>
-      <w:sz w:val="22"/>
-      <w:shd w:val="clear" w:color="auto" w:fill="F8F8F8"/>
-    </w:rPr>
-  </w:style>
-  <w:style w:type="character" w:customStyle="1" w:styleId="RegionMarkerTok">
-    <w:name w:val="RegionMarkerTok"/>
-    <w:basedOn w:val="VerbatimChar"/>
-    <w:rPr>
-      <w:rFonts w:ascii="Consolas" w:hAnsi="Consolas"/>
-      <w:sz w:val="22"/>
-      <w:shd w:val="clear" w:color="auto" w:fill="F8F8F8"/>
-    </w:rPr>
-  </w:style>
-  <w:style w:type="character" w:customStyle="1" w:styleId="InformationTok">
-    <w:name w:val="InformationTok"/>
-    <w:basedOn w:val="VerbatimChar"/>
-    <w:rPr>
-      <w:rFonts w:ascii="Consolas" w:hAnsi="Consolas"/>
-      <w:b/>
-      <w:i/>
-      <w:color w:val="8F5902"/>
-      <w:sz w:val="22"/>
-      <w:shd w:val="clear" w:color="auto" w:fill="F8F8F8"/>
-    </w:rPr>
-  </w:style>
-  <w:style w:type="character" w:customStyle="1" w:styleId="WarningTok">
-    <w:name w:val="WarningTok"/>
-    <w:basedOn w:val="VerbatimChar"/>
-    <w:rPr>
-      <w:rFonts w:ascii="Consolas" w:hAnsi="Consolas"/>
-      <w:b/>
-      <w:i/>
-      <w:color w:val="8F5902"/>
-      <w:sz w:val="22"/>
-      <w:shd w:val="clear" w:color="auto" w:fill="F8F8F8"/>
-    </w:rPr>
-  </w:style>
-  <w:style w:type="character" w:customStyle="1" w:styleId="AlertTok">
-    <w:name w:val="AlertTok"/>
-    <w:basedOn w:val="VerbatimChar"/>
-    <w:rPr>
-      <w:rFonts w:ascii="Consolas" w:hAnsi="Consolas"/>
-      <w:color w:val="EF2929"/>
-      <w:sz w:val="22"/>
-      <w:shd w:val="clear" w:color="auto" w:fill="F8F8F8"/>
-    </w:rPr>
-  </w:style>
-  <w:style w:type="character" w:customStyle="1" w:styleId="ErrorTok">
-    <w:name w:val="ErrorTok"/>
-    <w:basedOn w:val="VerbatimChar"/>
-    <w:rPr>
-      <w:rFonts w:ascii="Consolas" w:hAnsi="Consolas"/>
-      <w:b/>
-      <w:color w:val="A40000"/>
-      <w:sz w:val="22"/>
-      <w:shd w:val="clear" w:color="auto" w:fill="F8F8F8"/>
-    </w:rPr>
-  </w:style>
-  <w:style w:type="character" w:customStyle="1" w:styleId="NormalTok">
-    <w:name w:val="NormalTok"/>
-    <w:basedOn w:val="VerbatimChar"/>
-    <w:rPr>
-      <w:rFonts w:ascii="Consolas" w:hAnsi="Consolas"/>
-      <w:sz w:val="22"/>
-      <w:shd w:val="clear" w:color="auto" w:fill="F8F8F8"/>
-    </w:rPr>
-  </w:style>
-  <w:style w:type="paragraph" w:styleId="BalloonText">
-    <w:name w:val="Balloon Text"/>
-    <w:basedOn w:val="Normal"/>
-    <w:link w:val="BalloonTextChar"/>
-    <w:rsid w:val="004F7951"/>
-    <w:pPr>
-      <w:spacing w:after="0"/>
-    </w:pPr>
-    <w:rPr>
-      <w:rFonts w:ascii="Tahoma" w:hAnsi="Tahoma" w:cs="Tahoma"/>
-      <w:sz w:val="16"/>
-      <w:szCs w:val="16"/>
-    </w:rPr>
-  </w:style>
-  <w:style w:type="character" w:customStyle="1" w:styleId="BalloonTextChar">
-    <w:name w:val="Balloon Text Char"/>
-    <w:basedOn w:val="DefaultParagraphFont"/>
-    <w:link w:val="BalloonText"/>
-    <w:rsid w:val="004F7951"/>
-    <w:rPr>
-      <w:rFonts w:ascii="Tahoma" w:hAnsi="Tahoma" w:cs="Tahoma"/>
-      <w:sz w:val="16"/>
-      <w:szCs w:val="16"/>
-    </w:rPr>
-  </w:style>
-</w:styles>
-</file>
-
-<file path=word/stylesWithEffects.xml><?xml version="1.0" encoding="utf-8"?>
-<w:styles xmlns:wpc="http://schemas.microsoft.com/office/word/2010/wordprocessingCanvas" xmlns:mc="http://schemas.openxmlformats.org/markup-compatibility/2006" xmlns:o="urn:schemas-microsoft-com:office:office" xmlns:r="http://schemas.openxmlformats.org/officeDocument/2006/relationships" xmlns:m="http://schemas.openxmlformats.org/officeDocument/2006/math" xmlns:v="urn:schemas-microsoft-com:vml" xmlns:wp14="http://schemas.microsoft.com/office/word/2010/wordprocessingDrawing" xmlns:wp="http://schemas.openxmlformats.org/drawingml/2006/wordprocessingDrawing" xmlns:w10="urn:schemas-microsoft-com:office:word" xmlns:w="http://schemas.openxmlformats.org/wordprocessingml/2006/main" xmlns:w14="http://schemas.microsoft.com/office/word/2010/wordml" xmlns:wpg="http://schemas.microsoft.com/office/word/2010/wordprocessingGroup" xmlns:wpi="http://schemas.microsoft.com/office/word/2010/wordprocessingInk" xmlns:wne="http://schemas.microsoft.com/office/word/2006/wordml" xmlns:wps="http://schemas.microsoft.com/office/word/2010/wordprocessingShape" mc:Ignorable="w14 wp14">
-  <w:docDefaults>
-    <w:rPrDefault>
-      <w:rPr>
-        <w:rFonts w:asciiTheme="minorHAnsi" w:eastAsiaTheme="minorHAnsi" w:hAnsiTheme="minorHAnsi" w:cstheme="minorBidi"/>
-        <w:sz w:val="24"/>
-        <w:szCs w:val="24"/>
-        <w:lang w:val="en-US" w:eastAsia="en-US" w:bidi="ar-SA"/>
-      </w:rPr>
-    </w:rPrDefault>
-    <w:pPrDefault>
-      <w:pPr>
-        <w:spacing w:after="200"/>
-      </w:pPr>
-    </w:pPrDefault>
-  </w:docDefaults>
-  <w:latentStyles w:defLockedState="0" w:defUIPriority="0" w:defSemiHidden="0" w:defUnhideWhenUsed="0" w:defQFormat="0" w:count="267"/>
-  <w:style w:type="paragraph" w:default="1" w:styleId="Normal">
-    <w:name w:val="Normal"/>
-    <w:qFormat/>
-  </w:style>
-  <w:style w:type="paragraph" w:styleId="Heading1">
-    <w:name w:val="heading 1"/>
-    <w:basedOn w:val="Normal"/>
-    <w:next w:val="BodyText"/>
-    <w:uiPriority w:val="9"/>
-    <w:qFormat/>
-    <w:rsid w:val="00CE2F44"/>
-    <w:pPr>
-      <w:keepNext/>
-      <w:keepLines/>
-      <w:spacing w:before="480" w:after="0"/>
-      <w:outlineLvl w:val="0"/>
-    </w:pPr>
-    <w:rPr>
-      <w:rFonts w:ascii="Times New Roman" w:eastAsiaTheme="majorEastAsia" w:hAnsi="Times New Roman" w:cs="Times New Roman"/>
-      <w:b/>
-      <w:bCs/>
-      <w:sz w:val="32"/>
-      <w:szCs w:val="32"/>
-    </w:rPr>
-  </w:style>
-  <w:style w:type="paragraph" w:styleId="Heading2">
-    <w:name w:val="heading 2"/>
-    <w:basedOn w:val="Normal"/>
-    <w:next w:val="BodyText"/>
-    <w:uiPriority w:val="9"/>
-    <w:unhideWhenUsed/>
-    <w:qFormat/>
-    <w:rsid w:val="00713C40"/>
-    <w:pPr>
-      <w:keepNext/>
-      <w:keepLines/>
-      <w:spacing w:before="200" w:after="0"/>
-      <w:outlineLvl w:val="1"/>
-    </w:pPr>
-    <w:rPr>
-      <w:rFonts w:ascii="Times New Roman" w:eastAsiaTheme="majorEastAsia" w:hAnsi="Times New Roman" w:cs="Times New Roman"/>
-      <w:b/>
-      <w:bCs/>
-      <w:sz w:val="32"/>
-      <w:szCs w:val="32"/>
     </w:rPr>
   </w:style>
   <w:style w:type="paragraph" w:styleId="Heading3">

</xml_diff>